<commit_message>
May 2024 data upload
</commit_message>
<xml_diff>
--- a/Microclimate_data_supporting/Microclimate data description.docx
+++ b/Microclimate_data_supporting/Microclimate data description.docx
@@ -1,6 +1,6 @@
 
 <file path=word/document.xml><?xml version="1.0" encoding="utf-8"?>
-<w:document xmlns:wpc="http://schemas.microsoft.com/office/word/2010/wordprocessingCanvas" xmlns:cx="http://schemas.microsoft.com/office/drawing/2014/chartex" xmlns:cx1="http://schemas.microsoft.com/office/drawing/2015/9/8/chartex" xmlns:cx2="http://schemas.microsoft.com/office/drawing/2015/10/21/chartex" xmlns:cx3="http://schemas.microsoft.com/office/drawing/2016/5/9/chartex" xmlns:cx4="http://schemas.microsoft.com/office/drawing/2016/5/10/chartex" xmlns:cx5="http://schemas.microsoft.com/office/drawing/2016/5/11/chartex" xmlns:cx6="http://schemas.microsoft.com/office/drawing/2016/5/12/chartex" xmlns:cx7="http://schemas.microsoft.com/office/drawing/2016/5/13/chartex" xmlns:cx8="http://schemas.microsoft.com/office/drawing/2016/5/14/chartex" xmlns:mc="http://schemas.openxmlformats.org/markup-compatibility/2006" xmlns:aink="http://schemas.microsoft.com/office/drawing/2016/ink" xmlns:am3d="http://schemas.microsoft.com/office/drawing/2017/model3d" xmlns:o="urn:schemas-microsoft-com:office:office" xmlns:oel="http://schemas.microsoft.com/office/2019/extlst" xmlns:r="http://schemas.openxmlformats.org/officeDocument/2006/relationships" xmlns:m="http://schemas.openxmlformats.org/officeDocument/2006/math" xmlns:v="urn:schemas-microsoft-com:vml" xmlns:wp14="http://schemas.microsoft.com/office/word/2010/wordprocessingDrawing" xmlns:wp="http://schemas.openxmlformats.org/drawingml/2006/wordprocessingDrawing" xmlns:w10="urn:schemas-microsoft-com:office:word" xmlns:w="http://schemas.openxmlformats.org/wordprocessingml/2006/main" xmlns:w14="http://schemas.microsoft.com/office/word/2010/wordml" xmlns:w15="http://schemas.microsoft.com/office/word/2012/wordml" xmlns:w16cex="http://schemas.microsoft.com/office/word/2018/wordml/cex" xmlns:w16cid="http://schemas.microsoft.com/office/word/2016/wordml/cid" xmlns:w16="http://schemas.microsoft.com/office/word/2018/wordml" xmlns:w16sdtdh="http://schemas.microsoft.com/office/word/2020/wordml/sdtdatahash" xmlns:w16se="http://schemas.microsoft.com/office/word/2015/wordml/symex" xmlns:wpg="http://schemas.microsoft.com/office/word/2010/wordprocessingGroup" xmlns:wpi="http://schemas.microsoft.com/office/word/2010/wordprocessingInk" xmlns:wne="http://schemas.microsoft.com/office/word/2006/wordml" xmlns:wps="http://schemas.microsoft.com/office/word/2010/wordprocessingShape" mc:Ignorable="w14 w15 w16se w16cid w16 w16cex w16sdtdh wp14">
+<w:document xmlns:wpc="http://schemas.microsoft.com/office/word/2010/wordprocessingCanvas" xmlns:cx="http://schemas.microsoft.com/office/drawing/2014/chartex" xmlns:cx1="http://schemas.microsoft.com/office/drawing/2015/9/8/chartex" xmlns:mc="http://schemas.openxmlformats.org/markup-compatibility/2006" xmlns:o="urn:schemas-microsoft-com:office:office" xmlns:r="http://schemas.openxmlformats.org/officeDocument/2006/relationships" xmlns:m="http://schemas.openxmlformats.org/officeDocument/2006/math" xmlns:v="urn:schemas-microsoft-com:vml" xmlns:wp14="http://schemas.microsoft.com/office/word/2010/wordprocessingDrawing" xmlns:wp="http://schemas.openxmlformats.org/drawingml/2006/wordprocessingDrawing" xmlns:w10="urn:schemas-microsoft-com:office:word" xmlns:w="http://schemas.openxmlformats.org/wordprocessingml/2006/main" xmlns:w14="http://schemas.microsoft.com/office/word/2010/wordml" xmlns:w15="http://schemas.microsoft.com/office/word/2012/wordml" xmlns:w16se="http://schemas.microsoft.com/office/word/2015/wordml/symex" xmlns:wpg="http://schemas.microsoft.com/office/word/2010/wordprocessingGroup" xmlns:wpi="http://schemas.microsoft.com/office/word/2010/wordprocessingInk" xmlns:wne="http://schemas.microsoft.com/office/word/2006/wordml" xmlns:wps="http://schemas.microsoft.com/office/word/2010/wordprocessingShape" mc:Ignorable="w14 w15 w16se wp14">
   <w:body>
     <w:p>
       <w:pPr>
@@ -31,14 +31,14 @@
           <w:sz w:val="28"/>
           <w:szCs w:val="28"/>
         </w:rPr>
-        <w:t>Updated 2023-</w:t>
+        <w:t>Updated 202</w:t>
       </w:r>
       <w:r>
         <w:rPr>
           <w:sz w:val="28"/>
           <w:szCs w:val="28"/>
         </w:rPr>
-        <w:t>12</w:t>
+        <w:t>4</w:t>
       </w:r>
       <w:r>
         <w:rPr>
@@ -52,8 +52,24 @@
           <w:sz w:val="28"/>
           <w:szCs w:val="28"/>
         </w:rPr>
-        <w:t>07</w:t>
-      </w:r>
+        <w:t>04</w:t>
+      </w:r>
+      <w:r>
+        <w:rPr>
+          <w:sz w:val="28"/>
+          <w:szCs w:val="28"/>
+        </w:rPr>
+        <w:t>-</w:t>
+      </w:r>
+      <w:r>
+        <w:rPr>
+          <w:sz w:val="28"/>
+          <w:szCs w:val="28"/>
+        </w:rPr>
+        <w:t>09</w:t>
+      </w:r>
+      <w:bookmarkStart w:id="0" w:name="_GoBack"/>
+      <w:bookmarkEnd w:id="0"/>
     </w:p>
     <w:p/>
     <w:p>
@@ -267,15 +283,203 @@
           <w:bCs/>
           <w:u w:val="single"/>
         </w:rPr>
-        <w:t>Note</w:t>
-      </w:r>
-      <w:r>
+        <w:t>Description of stations</w:t>
+      </w:r>
+    </w:p>
+    <w:p>
+      <w:pPr>
+        <w:pStyle w:val="ListParagraph"/>
+        <w:numPr>
+          <w:ilvl w:val="0"/>
+          <w:numId w:val="5"/>
+        </w:numPr>
+        <w:rPr>
+          <w:bCs/>
+        </w:rPr>
+      </w:pPr>
+      <w:r>
+        <w:rPr>
+          <w:bCs/>
+        </w:rPr>
+        <w:t xml:space="preserve">S0 (“P”): Ground station in pasture. </w:t>
+      </w:r>
+      <w:r>
+        <w:rPr>
+          <w:bCs/>
+        </w:rPr>
+        <w:t>LWS, ATM41, and fog station</w:t>
+      </w:r>
+      <w:r>
+        <w:rPr>
+          <w:bCs/>
+        </w:rPr>
+        <w:t>. For fog data, select the Precipitation variable of interest that is preceded by “ECRN-100”.</w:t>
+      </w:r>
+    </w:p>
+    <w:p>
+      <w:pPr>
+        <w:pStyle w:val="ListParagraph"/>
+        <w:numPr>
+          <w:ilvl w:val="0"/>
+          <w:numId w:val="5"/>
+        </w:numPr>
+        <w:rPr>
+          <w:bCs/>
+        </w:rPr>
+      </w:pPr>
+      <w:r>
+        <w:rPr>
+          <w:bCs/>
+        </w:rPr>
+        <w:t>S1-S3: Mid-canopy stations in every tree</w:t>
+      </w:r>
+      <w:r>
+        <w:rPr>
+          <w:bCs/>
+        </w:rPr>
+        <w:t>. Each has LWS, ATM14, and PYR. One has ATM22</w:t>
+      </w:r>
+    </w:p>
+    <w:p>
+      <w:pPr>
+        <w:pStyle w:val="ListParagraph"/>
+        <w:numPr>
+          <w:ilvl w:val="0"/>
+          <w:numId w:val="5"/>
+        </w:numPr>
+        <w:rPr>
+          <w:bCs/>
+        </w:rPr>
+      </w:pPr>
+      <w:r>
+        <w:rPr>
+          <w:bCs/>
+        </w:rPr>
+        <w:t>S4: Inner-canopy station in every tree</w:t>
+      </w:r>
+      <w:r>
+        <w:rPr>
+          <w:bCs/>
+        </w:rPr>
+        <w:t>. LWS, ATM14, ATM22, and PYR</w:t>
+      </w:r>
+    </w:p>
+    <w:p>
+      <w:pPr>
+        <w:pStyle w:val="ListParagraph"/>
+        <w:numPr>
+          <w:ilvl w:val="0"/>
+          <w:numId w:val="5"/>
+        </w:numPr>
+        <w:rPr>
+          <w:bCs/>
+        </w:rPr>
+      </w:pPr>
+      <w:r>
+        <w:rPr>
+          <w:bCs/>
+        </w:rPr>
+        <w:t>S5: Station on a long pole above forest trees</w:t>
+      </w:r>
+      <w:r>
+        <w:rPr>
+          <w:bCs/>
+        </w:rPr>
+        <w:t>. LWS, ATM14</w:t>
+      </w:r>
+    </w:p>
+    <w:p>
+      <w:pPr>
+        <w:pStyle w:val="ListParagraph"/>
+        <w:numPr>
+          <w:ilvl w:val="0"/>
+          <w:numId w:val="5"/>
+        </w:numPr>
+        <w:rPr>
+          <w:bCs/>
+        </w:rPr>
+      </w:pPr>
+      <w:r>
+        <w:rPr>
+          <w:bCs/>
+        </w:rPr>
+        <w:t>CS: Canopy soil stations in select trees</w:t>
+      </w:r>
+      <w:r>
+        <w:rPr>
+          <w:bCs/>
+        </w:rPr>
+        <w:t>. Soil moisture and soil temperature</w:t>
+      </w:r>
+    </w:p>
+    <w:p>
+      <w:pPr>
+        <w:pStyle w:val="ListParagraph"/>
+        <w:numPr>
+          <w:ilvl w:val="0"/>
+          <w:numId w:val="5"/>
+        </w:numPr>
+        <w:rPr>
+          <w:bCs/>
+        </w:rPr>
+      </w:pPr>
+      <w:r>
+        <w:rPr>
+          <w:bCs/>
+        </w:rPr>
+        <w:t>Stemflow: Only in FB5 and FB6, starting March 2024</w:t>
+      </w:r>
+      <w:r>
+        <w:rPr>
+          <w:bCs/>
+        </w:rPr>
+        <w:t xml:space="preserve">. </w:t>
+      </w:r>
+      <w:r>
+        <w:rPr>
+          <w:bCs/>
+        </w:rPr>
+        <w:t xml:space="preserve">Pluviometer. </w:t>
+      </w:r>
+      <w:r>
+        <w:rPr>
+          <w:bCs/>
+        </w:rPr>
+        <w:t>Not currently in the app.</w:t>
+      </w:r>
+    </w:p>
+    <w:p>
+      <w:pPr>
         <w:rPr>
           <w:b/>
           <w:bCs/>
           <w:u w:val="single"/>
         </w:rPr>
-        <w:t>s on experimental design and using the app:</w:t>
+      </w:pPr>
+    </w:p>
+    <w:p>
+      <w:pPr>
+        <w:rPr>
+          <w:b/>
+          <w:bCs/>
+          <w:u w:val="single"/>
+        </w:rPr>
+      </w:pPr>
+      <w:r>
+        <w:rPr>
+          <w:b/>
+          <w:bCs/>
+          <w:u w:val="single"/>
+        </w:rPr>
+        <w:t>U</w:t>
+      </w:r>
+      <w:r>
+        <w:rPr>
+          <w:b/>
+          <w:bCs/>
+          <w:u w:val="single"/>
+        </w:rPr>
+        <w:t>sing the app:</w:t>
       </w:r>
     </w:p>
     <w:p>
@@ -304,6 +508,9 @@
       <w:r>
         <w:t>Pick a station. Each tree has up to 5 stations. S1-S3 are mid-canopy stations, S4 is the central station, and S5 is the one on the long pole in forest trees. S0 applies only to the pasture ground stations, so you have to click this box if you want to see that data. Otherwise you get an error.</w:t>
       </w:r>
+      <w:r>
+        <w:t xml:space="preserve"> CS represents canopy soil sensors which only appear in a few trees (ET8, FB2, FB4, FB6, FB8, and TV4).</w:t>
+      </w:r>
     </w:p>
     <w:p>
       <w:pPr>
@@ -314,10 +521,10 @@
         </w:numPr>
       </w:pPr>
       <w:r>
-        <w:t>Select variable. I have not yet added epiphyte soil sensors or stemflow gauges</w:t>
-      </w:r>
-      <w:r>
-        <w:t>. Not all variables are available at all stations; you get an error message in those cases</w:t>
+        <w:t xml:space="preserve">Select variable. </w:t>
+      </w:r>
+      <w:r>
+        <w:t>Not all variables are available at all stations; you get an error message in those cases</w:t>
       </w:r>
     </w:p>
     <w:p>
@@ -329,6 +536,7 @@
         </w:numPr>
       </w:pPr>
       <w:r>
+        <w:lastRenderedPageBreak/>
         <w:t xml:space="preserve">Select time resolution. </w:t>
       </w:r>
       <w:r>
@@ -528,11 +736,7 @@
               <w:t>TreeID, following naming conventions from this project</w:t>
             </w:r>
             <w:r>
-              <w:t xml:space="preserve">. Ground stations also use the </w:t>
-            </w:r>
-            <w:r>
-              <w:lastRenderedPageBreak/>
-              <w:t>column name “Tree”, but that’s a bit misleading</w:t>
+              <w:t>. Ground stations also use the column name “Tree”, but that’s a bit misleading</w:t>
             </w:r>
           </w:p>
         </w:tc>
@@ -552,7 +756,6 @@
               <w:rPr>
                 <w:b/>
               </w:rPr>
-              <w:lastRenderedPageBreak/>
               <w:t>Timestam</w:t>
             </w:r>
             <w:r>
@@ -933,8 +1136,8 @@
             <w:tcW w:w="2507" w:type="dxa"/>
           </w:tcPr>
           <w:p>
-            <w:bookmarkStart w:id="0" w:name="_heading=h.gjdgxs" w:colFirst="0" w:colLast="0"/>
-            <w:bookmarkEnd w:id="0"/>
+            <w:bookmarkStart w:id="1" w:name="_heading=h.gjdgxs" w:colFirst="0" w:colLast="0"/>
+            <w:bookmarkEnd w:id="1"/>
             <w:r>
               <w:t>Grams per meter squared</w:t>
             </w:r>
@@ -1134,25 +1337,94 @@
                 <w:b/>
               </w:rPr>
             </w:pPr>
+            <w:r>
+              <w:rPr>
+                <w:b/>
+              </w:rPr>
+              <w:t>EpiMoisture</w:t>
+            </w:r>
           </w:p>
         </w:tc>
         <w:tc>
           <w:tcPr>
             <w:tcW w:w="2507" w:type="dxa"/>
           </w:tcPr>
-          <w:p/>
+          <w:p>
+            <w:r>
+              <w:t>NA- raw output</w:t>
+            </w:r>
+          </w:p>
         </w:tc>
         <w:tc>
           <w:tcPr>
             <w:tcW w:w="1435" w:type="dxa"/>
           </w:tcPr>
-          <w:p/>
+          <w:p>
+            <w:r>
+              <w:t>EC5</w:t>
+            </w:r>
+          </w:p>
         </w:tc>
         <w:tc>
           <w:tcPr>
             <w:tcW w:w="3178" w:type="dxa"/>
           </w:tcPr>
-          <w:p/>
+          <w:p>
+            <w:r>
+              <w:t>Moisture content of epi mat- needs to be standardized</w:t>
+            </w:r>
+          </w:p>
+        </w:tc>
+      </w:tr>
+      <w:tr>
+        <w:tc>
+          <w:tcPr>
+            <w:tcW w:w="2230" w:type="dxa"/>
+          </w:tcPr>
+          <w:p>
+            <w:pPr>
+              <w:rPr>
+                <w:b/>
+              </w:rPr>
+            </w:pPr>
+            <w:r>
+              <w:rPr>
+                <w:b/>
+              </w:rPr>
+              <w:lastRenderedPageBreak/>
+              <w:t>EpiTemp</w:t>
+            </w:r>
+          </w:p>
+        </w:tc>
+        <w:tc>
+          <w:tcPr>
+            <w:tcW w:w="2507" w:type="dxa"/>
+          </w:tcPr>
+          <w:p>
+            <w:r>
+              <w:t>Degrees Celsius</w:t>
+            </w:r>
+          </w:p>
+        </w:tc>
+        <w:tc>
+          <w:tcPr>
+            <w:tcW w:w="1435" w:type="dxa"/>
+          </w:tcPr>
+          <w:p>
+            <w:r>
+              <w:t>RT1</w:t>
+            </w:r>
+          </w:p>
+        </w:tc>
+        <w:tc>
+          <w:tcPr>
+            <w:tcW w:w="3178" w:type="dxa"/>
+          </w:tcPr>
+          <w:p>
+            <w:r>
+              <w:t>Temperature of epi mat</w:t>
+            </w:r>
+          </w:p>
         </w:tc>
       </w:tr>
     </w:tbl>
@@ -1303,6 +1575,9 @@
             <w:r>
               <w:t>ATM41</w:t>
             </w:r>
+            <w:r>
+              <w:t xml:space="preserve"> or ECRN-100</w:t>
+            </w:r>
           </w:p>
         </w:tc>
         <w:tc>
@@ -1356,6 +1631,9 @@
             <w:r>
               <w:t>ATM41</w:t>
             </w:r>
+            <w:r>
+              <w:t xml:space="preserve"> or ECRN-100</w:t>
+            </w:r>
           </w:p>
         </w:tc>
         <w:tc>
@@ -1370,11 +1648,7 @@
               <w:t>The maximum precipitation recorded over the last 15 minutes, in terms of mm/h.</w:t>
             </w:r>
             <w:r>
-              <w:t xml:space="preserve"> Higher time aggregates </w:t>
-            </w:r>
-            <w:r>
-              <w:lastRenderedPageBreak/>
-              <w:t>produces an average of these values.</w:t>
+              <w:t xml:space="preserve"> Higher time aggregates produces an average of these values.</w:t>
             </w:r>
           </w:p>
         </w:tc>
@@ -2352,7 +2626,14 @@
           <w:b/>
           <w:u w:val="single"/>
         </w:rPr>
-        <w:t>Notes</w:t>
+        <w:t>Other n</w:t>
+      </w:r>
+      <w:r>
+        <w:rPr>
+          <w:b/>
+          <w:u w:val="single"/>
+        </w:rPr>
+        <w:t>otes</w:t>
       </w:r>
     </w:p>
     <w:p>
@@ -2400,6 +2681,7 @@
         <w:rPr>
           <w:color w:val="000000"/>
         </w:rPr>
+        <w:lastRenderedPageBreak/>
         <w:t>In cases where RH was &gt;= 1, VPD was changed to 0. This follows from the definition of VPD, but was necessary because VPD was often recorded as NA in cases where “calculation exceeded limits”, which was typically due to a very high RH</w:t>
       </w:r>
     </w:p>
@@ -2592,7 +2874,7 @@
 </file>
 
 <file path=word/numbering.xml><?xml version="1.0" encoding="utf-8"?>
-<w:numbering xmlns:wpc="http://schemas.microsoft.com/office/word/2010/wordprocessingCanvas" xmlns:cx="http://schemas.microsoft.com/office/drawing/2014/chartex" xmlns:cx1="http://schemas.microsoft.com/office/drawing/2015/9/8/chartex" xmlns:cx2="http://schemas.microsoft.com/office/drawing/2015/10/21/chartex" xmlns:cx3="http://schemas.microsoft.com/office/drawing/2016/5/9/chartex" xmlns:cx4="http://schemas.microsoft.com/office/drawing/2016/5/10/chartex" xmlns:cx5="http://schemas.microsoft.com/office/drawing/2016/5/11/chartex" xmlns:cx6="http://schemas.microsoft.com/office/drawing/2016/5/12/chartex" xmlns:cx7="http://schemas.microsoft.com/office/drawing/2016/5/13/chartex" xmlns:cx8="http://schemas.microsoft.com/office/drawing/2016/5/14/chartex" xmlns:mc="http://schemas.openxmlformats.org/markup-compatibility/2006" xmlns:aink="http://schemas.microsoft.com/office/drawing/2016/ink" xmlns:am3d="http://schemas.microsoft.com/office/drawing/2017/model3d" xmlns:o="urn:schemas-microsoft-com:office:office" xmlns:oel="http://schemas.microsoft.com/office/2019/extlst" xmlns:r="http://schemas.openxmlformats.org/officeDocument/2006/relationships" xmlns:m="http://schemas.openxmlformats.org/officeDocument/2006/math" xmlns:v="urn:schemas-microsoft-com:vml" xmlns:wp14="http://schemas.microsoft.com/office/word/2010/wordprocessingDrawing" xmlns:wp="http://schemas.openxmlformats.org/drawingml/2006/wordprocessingDrawing" xmlns:w10="urn:schemas-microsoft-com:office:word" xmlns:w="http://schemas.openxmlformats.org/wordprocessingml/2006/main" xmlns:w14="http://schemas.microsoft.com/office/word/2010/wordml" xmlns:w15="http://schemas.microsoft.com/office/word/2012/wordml" xmlns:w16cex="http://schemas.microsoft.com/office/word/2018/wordml/cex" xmlns:w16cid="http://schemas.microsoft.com/office/word/2016/wordml/cid" xmlns:w16="http://schemas.microsoft.com/office/word/2018/wordml" xmlns:w16sdtdh="http://schemas.microsoft.com/office/word/2020/wordml/sdtdatahash" xmlns:w16se="http://schemas.microsoft.com/office/word/2015/wordml/symex" xmlns:wpg="http://schemas.microsoft.com/office/word/2010/wordprocessingGroup" xmlns:wpi="http://schemas.microsoft.com/office/word/2010/wordprocessingInk" xmlns:wne="http://schemas.microsoft.com/office/word/2006/wordml" xmlns:wps="http://schemas.microsoft.com/office/word/2010/wordprocessingShape" mc:Ignorable="w14 w15 w16se w16cid w16 w16cex w16sdtdh wp14">
+<w:numbering xmlns:wpc="http://schemas.microsoft.com/office/word/2010/wordprocessingCanvas" xmlns:cx="http://schemas.microsoft.com/office/drawing/2014/chartex" xmlns:cx1="http://schemas.microsoft.com/office/drawing/2015/9/8/chartex" xmlns:mc="http://schemas.openxmlformats.org/markup-compatibility/2006" xmlns:o="urn:schemas-microsoft-com:office:office" xmlns:r="http://schemas.openxmlformats.org/officeDocument/2006/relationships" xmlns:m="http://schemas.openxmlformats.org/officeDocument/2006/math" xmlns:v="urn:schemas-microsoft-com:vml" xmlns:wp14="http://schemas.microsoft.com/office/word/2010/wordprocessingDrawing" xmlns:wp="http://schemas.openxmlformats.org/drawingml/2006/wordprocessingDrawing" xmlns:w10="urn:schemas-microsoft-com:office:word" xmlns:w="http://schemas.openxmlformats.org/wordprocessingml/2006/main" xmlns:w14="http://schemas.microsoft.com/office/word/2010/wordml" xmlns:w15="http://schemas.microsoft.com/office/word/2012/wordml" xmlns:w16se="http://schemas.microsoft.com/office/word/2015/wordml/symex" xmlns:wpg="http://schemas.microsoft.com/office/word/2010/wordprocessingGroup" xmlns:wpi="http://schemas.microsoft.com/office/word/2010/wordprocessingInk" xmlns:wne="http://schemas.microsoft.com/office/word/2006/wordml" xmlns:wps="http://schemas.microsoft.com/office/word/2010/wordprocessingShape" mc:Ignorable="w14 w15 w16se wp14">
   <w:abstractNum w:abstractNumId="0" w15:restartNumberingAfterBreak="0">
     <w:nsid w:val="02E540B6"/>
     <w:multiLevelType w:val="multilevel"/>
@@ -2796,6 +3078,119 @@
     </w:lvl>
   </w:abstractNum>
   <w:abstractNum w:abstractNumId="2" w15:restartNumberingAfterBreak="0">
+    <w:nsid w:val="054568AD"/>
+    <w:multiLevelType w:val="hybridMultilevel"/>
+    <w:tmpl w:val="EB62B546"/>
+    <w:lvl w:ilvl="0" w:tplc="04090001">
+      <w:start w:val="1"/>
+      <w:numFmt w:val="bullet"/>
+      <w:lvlText w:val=""/>
+      <w:lvlJc w:val="left"/>
+      <w:pPr>
+        <w:ind w:left="720" w:hanging="360"/>
+      </w:pPr>
+      <w:rPr>
+        <w:rFonts w:ascii="Symbol" w:hAnsi="Symbol" w:hint="default"/>
+      </w:rPr>
+    </w:lvl>
+    <w:lvl w:ilvl="1" w:tplc="04090003" w:tentative="1">
+      <w:start w:val="1"/>
+      <w:numFmt w:val="bullet"/>
+      <w:lvlText w:val="o"/>
+      <w:lvlJc w:val="left"/>
+      <w:pPr>
+        <w:ind w:left="1440" w:hanging="360"/>
+      </w:pPr>
+      <w:rPr>
+        <w:rFonts w:ascii="Courier New" w:hAnsi="Courier New" w:cs="Courier New" w:hint="default"/>
+      </w:rPr>
+    </w:lvl>
+    <w:lvl w:ilvl="2" w:tplc="04090005" w:tentative="1">
+      <w:start w:val="1"/>
+      <w:numFmt w:val="bullet"/>
+      <w:lvlText w:val=""/>
+      <w:lvlJc w:val="left"/>
+      <w:pPr>
+        <w:ind w:left="2160" w:hanging="360"/>
+      </w:pPr>
+      <w:rPr>
+        <w:rFonts w:ascii="Wingdings" w:hAnsi="Wingdings" w:hint="default"/>
+      </w:rPr>
+    </w:lvl>
+    <w:lvl w:ilvl="3" w:tplc="04090001" w:tentative="1">
+      <w:start w:val="1"/>
+      <w:numFmt w:val="bullet"/>
+      <w:lvlText w:val=""/>
+      <w:lvlJc w:val="left"/>
+      <w:pPr>
+        <w:ind w:left="2880" w:hanging="360"/>
+      </w:pPr>
+      <w:rPr>
+        <w:rFonts w:ascii="Symbol" w:hAnsi="Symbol" w:hint="default"/>
+      </w:rPr>
+    </w:lvl>
+    <w:lvl w:ilvl="4" w:tplc="04090003" w:tentative="1">
+      <w:start w:val="1"/>
+      <w:numFmt w:val="bullet"/>
+      <w:lvlText w:val="o"/>
+      <w:lvlJc w:val="left"/>
+      <w:pPr>
+        <w:ind w:left="3600" w:hanging="360"/>
+      </w:pPr>
+      <w:rPr>
+        <w:rFonts w:ascii="Courier New" w:hAnsi="Courier New" w:cs="Courier New" w:hint="default"/>
+      </w:rPr>
+    </w:lvl>
+    <w:lvl w:ilvl="5" w:tplc="04090005" w:tentative="1">
+      <w:start w:val="1"/>
+      <w:numFmt w:val="bullet"/>
+      <w:lvlText w:val=""/>
+      <w:lvlJc w:val="left"/>
+      <w:pPr>
+        <w:ind w:left="4320" w:hanging="360"/>
+      </w:pPr>
+      <w:rPr>
+        <w:rFonts w:ascii="Wingdings" w:hAnsi="Wingdings" w:hint="default"/>
+      </w:rPr>
+    </w:lvl>
+    <w:lvl w:ilvl="6" w:tplc="04090001" w:tentative="1">
+      <w:start w:val="1"/>
+      <w:numFmt w:val="bullet"/>
+      <w:lvlText w:val=""/>
+      <w:lvlJc w:val="left"/>
+      <w:pPr>
+        <w:ind w:left="5040" w:hanging="360"/>
+      </w:pPr>
+      <w:rPr>
+        <w:rFonts w:ascii="Symbol" w:hAnsi="Symbol" w:hint="default"/>
+      </w:rPr>
+    </w:lvl>
+    <w:lvl w:ilvl="7" w:tplc="04090003" w:tentative="1">
+      <w:start w:val="1"/>
+      <w:numFmt w:val="bullet"/>
+      <w:lvlText w:val="o"/>
+      <w:lvlJc w:val="left"/>
+      <w:pPr>
+        <w:ind w:left="5760" w:hanging="360"/>
+      </w:pPr>
+      <w:rPr>
+        <w:rFonts w:ascii="Courier New" w:hAnsi="Courier New" w:cs="Courier New" w:hint="default"/>
+      </w:rPr>
+    </w:lvl>
+    <w:lvl w:ilvl="8" w:tplc="04090005" w:tentative="1">
+      <w:start w:val="1"/>
+      <w:numFmt w:val="bullet"/>
+      <w:lvlText w:val=""/>
+      <w:lvlJc w:val="left"/>
+      <w:pPr>
+        <w:ind w:left="6480" w:hanging="360"/>
+      </w:pPr>
+      <w:rPr>
+        <w:rFonts w:ascii="Wingdings" w:hAnsi="Wingdings" w:hint="default"/>
+      </w:rPr>
+    </w:lvl>
+  </w:abstractNum>
+  <w:abstractNum w:abstractNumId="3" w15:restartNumberingAfterBreak="0">
     <w:nsid w:val="26275F56"/>
     <w:multiLevelType w:val="multilevel"/>
     <w:tmpl w:val="4774B116"/>
@@ -2881,7 +3276,7 @@
       </w:pPr>
     </w:lvl>
   </w:abstractNum>
-  <w:abstractNum w:abstractNumId="3" w15:restartNumberingAfterBreak="0">
+  <w:abstractNum w:abstractNumId="4" w15:restartNumberingAfterBreak="0">
     <w:nsid w:val="3FE2092F"/>
     <w:multiLevelType w:val="hybridMultilevel"/>
     <w:tmpl w:val="A08A7576"/>
@@ -2970,23 +3365,26 @@
       </w:pPr>
     </w:lvl>
   </w:abstractNum>
-  <w:num w:numId="1" w16cid:durableId="1086151610">
-    <w:abstractNumId w:val="2"/>
+  <w:num w:numId="1">
+    <w:abstractNumId w:val="3"/>
   </w:num>
-  <w:num w:numId="2" w16cid:durableId="2016299983">
+  <w:num w:numId="2">
     <w:abstractNumId w:val="0"/>
   </w:num>
-  <w:num w:numId="3" w16cid:durableId="1251424274">
-    <w:abstractNumId w:val="3"/>
+  <w:num w:numId="3">
+    <w:abstractNumId w:val="4"/>
   </w:num>
-  <w:num w:numId="4" w16cid:durableId="1837963779">
+  <w:num w:numId="4">
     <w:abstractNumId w:val="1"/>
+  </w:num>
+  <w:num w:numId="5">
+    <w:abstractNumId w:val="2"/>
   </w:num>
 </w:numbering>
 </file>
 
 <file path=word/styles.xml><?xml version="1.0" encoding="utf-8"?>
-<w:styles xmlns:mc="http://schemas.openxmlformats.org/markup-compatibility/2006" xmlns:r="http://schemas.openxmlformats.org/officeDocument/2006/relationships" xmlns:w="http://schemas.openxmlformats.org/wordprocessingml/2006/main" xmlns:w14="http://schemas.microsoft.com/office/word/2010/wordml" xmlns:w15="http://schemas.microsoft.com/office/word/2012/wordml" xmlns:w16cex="http://schemas.microsoft.com/office/word/2018/wordml/cex" xmlns:w16cid="http://schemas.microsoft.com/office/word/2016/wordml/cid" xmlns:w16="http://schemas.microsoft.com/office/word/2018/wordml" xmlns:w16sdtdh="http://schemas.microsoft.com/office/word/2020/wordml/sdtdatahash" xmlns:w16se="http://schemas.microsoft.com/office/word/2015/wordml/symex" mc:Ignorable="w14 w15 w16se w16cid w16 w16cex w16sdtdh">
+<w:styles xmlns:mc="http://schemas.openxmlformats.org/markup-compatibility/2006" xmlns:r="http://schemas.openxmlformats.org/officeDocument/2006/relationships" xmlns:w="http://schemas.openxmlformats.org/wordprocessingml/2006/main" xmlns:w14="http://schemas.microsoft.com/office/word/2010/wordml" xmlns:w15="http://schemas.microsoft.com/office/word/2012/wordml" xmlns:w16se="http://schemas.microsoft.com/office/word/2015/wordml/symex" mc:Ignorable="w14 w15 w16se">
   <w:docDefaults>
     <w:rPrDefault>
       <w:rPr>
@@ -3002,7 +3400,7 @@
       </w:pPr>
     </w:pPrDefault>
   </w:docDefaults>
-  <w:latentStyles w:defLockedState="0" w:defUIPriority="99" w:defSemiHidden="0" w:defUnhideWhenUsed="0" w:defQFormat="0" w:count="376">
+  <w:latentStyles w:defLockedState="0" w:defUIPriority="99" w:defSemiHidden="0" w:defUnhideWhenUsed="0" w:defQFormat="0" w:count="371">
     <w:lsdException w:name="Normal" w:uiPriority="0" w:qFormat="1"/>
     <w:lsdException w:name="heading 1" w:uiPriority="9" w:qFormat="1"/>
     <w:lsdException w:name="heading 2" w:semiHidden="1" w:uiPriority="9" w:unhideWhenUsed="1" w:qFormat="1"/>
@@ -3374,11 +3772,6 @@
     <w:lsdException w:name="List Table 5 Dark Accent 6" w:uiPriority="50"/>
     <w:lsdException w:name="List Table 6 Colorful Accent 6" w:uiPriority="51"/>
     <w:lsdException w:name="List Table 7 Colorful Accent 6" w:uiPriority="52"/>
-    <w:lsdException w:name="Mention" w:semiHidden="1" w:unhideWhenUsed="1"/>
-    <w:lsdException w:name="Smart Hyperlink" w:semiHidden="1" w:unhideWhenUsed="1"/>
-    <w:lsdException w:name="Hashtag" w:semiHidden="1" w:unhideWhenUsed="1"/>
-    <w:lsdException w:name="Unresolved Mention" w:semiHidden="1" w:unhideWhenUsed="1"/>
-    <w:lsdException w:name="Smart Link" w:semiHidden="1" w:unhideWhenUsed="1"/>
   </w:latentStyles>
   <w:style w:type="paragraph" w:default="1" w:styleId="Normal">
     <w:name w:val="Normal"/>
@@ -3614,7 +4007,7 @@
       <w:u w:val="single"/>
     </w:rPr>
   </w:style>
-  <w:style w:type="character" w:styleId="UnresolvedMention">
+  <w:style w:type="character" w:customStyle="1" w:styleId="UnresolvedMention">
     <w:name w:val="Unresolved Mention"/>
     <w:basedOn w:val="DefaultParagraphFont"/>
     <w:uiPriority w:val="99"/>

</xml_diff>

<commit_message>
App update July 2024
</commit_message>
<xml_diff>
--- a/Microclimate_data_supporting/Microclimate data description.docx
+++ b/Microclimate_data_supporting/Microclimate data description.docx
@@ -1,6 +1,6 @@
 
 <file path=word/document.xml><?xml version="1.0" encoding="utf-8"?>
-<w:document xmlns:wpc="http://schemas.microsoft.com/office/word/2010/wordprocessingCanvas" xmlns:cx="http://schemas.microsoft.com/office/drawing/2014/chartex" xmlns:cx1="http://schemas.microsoft.com/office/drawing/2015/9/8/chartex" xmlns:mc="http://schemas.openxmlformats.org/markup-compatibility/2006" xmlns:o="urn:schemas-microsoft-com:office:office" xmlns:r="http://schemas.openxmlformats.org/officeDocument/2006/relationships" xmlns:m="http://schemas.openxmlformats.org/officeDocument/2006/math" xmlns:v="urn:schemas-microsoft-com:vml" xmlns:wp14="http://schemas.microsoft.com/office/word/2010/wordprocessingDrawing" xmlns:wp="http://schemas.openxmlformats.org/drawingml/2006/wordprocessingDrawing" xmlns:w10="urn:schemas-microsoft-com:office:word" xmlns:w="http://schemas.openxmlformats.org/wordprocessingml/2006/main" xmlns:w14="http://schemas.microsoft.com/office/word/2010/wordml" xmlns:w15="http://schemas.microsoft.com/office/word/2012/wordml" xmlns:w16se="http://schemas.microsoft.com/office/word/2015/wordml/symex" xmlns:wpg="http://schemas.microsoft.com/office/word/2010/wordprocessingGroup" xmlns:wpi="http://schemas.microsoft.com/office/word/2010/wordprocessingInk" xmlns:wne="http://schemas.microsoft.com/office/word/2006/wordml" xmlns:wps="http://schemas.microsoft.com/office/word/2010/wordprocessingShape" mc:Ignorable="w14 w15 w16se wp14">
+<w:document xmlns:wpc="http://schemas.microsoft.com/office/word/2010/wordprocessingCanvas" xmlns:cx="http://schemas.microsoft.com/office/drawing/2014/chartex" xmlns:cx1="http://schemas.microsoft.com/office/drawing/2015/9/8/chartex" xmlns:cx2="http://schemas.microsoft.com/office/drawing/2015/10/21/chartex" xmlns:cx3="http://schemas.microsoft.com/office/drawing/2016/5/9/chartex" xmlns:cx4="http://schemas.microsoft.com/office/drawing/2016/5/10/chartex" xmlns:cx5="http://schemas.microsoft.com/office/drawing/2016/5/11/chartex" xmlns:cx6="http://schemas.microsoft.com/office/drawing/2016/5/12/chartex" xmlns:cx7="http://schemas.microsoft.com/office/drawing/2016/5/13/chartex" xmlns:cx8="http://schemas.microsoft.com/office/drawing/2016/5/14/chartex" xmlns:mc="http://schemas.openxmlformats.org/markup-compatibility/2006" xmlns:aink="http://schemas.microsoft.com/office/drawing/2016/ink" xmlns:am3d="http://schemas.microsoft.com/office/drawing/2017/model3d" xmlns:o="urn:schemas-microsoft-com:office:office" xmlns:oel="http://schemas.microsoft.com/office/2019/extlst" xmlns:r="http://schemas.openxmlformats.org/officeDocument/2006/relationships" xmlns:m="http://schemas.openxmlformats.org/officeDocument/2006/math" xmlns:v="urn:schemas-microsoft-com:vml" xmlns:wp14="http://schemas.microsoft.com/office/word/2010/wordprocessingDrawing" xmlns:wp="http://schemas.openxmlformats.org/drawingml/2006/wordprocessingDrawing" xmlns:w10="urn:schemas-microsoft-com:office:word" xmlns:w="http://schemas.openxmlformats.org/wordprocessingml/2006/main" xmlns:w14="http://schemas.microsoft.com/office/word/2010/wordml" xmlns:w15="http://schemas.microsoft.com/office/word/2012/wordml" xmlns:w16cex="http://schemas.microsoft.com/office/word/2018/wordml/cex" xmlns:w16cid="http://schemas.microsoft.com/office/word/2016/wordml/cid" xmlns:w16="http://schemas.microsoft.com/office/word/2018/wordml" xmlns:w16du="http://schemas.microsoft.com/office/word/2023/wordml/word16du" xmlns:w16sdtdh="http://schemas.microsoft.com/office/word/2020/wordml/sdtdatahash" xmlns:w16se="http://schemas.microsoft.com/office/word/2015/wordml/symex" xmlns:wpg="http://schemas.microsoft.com/office/word/2010/wordprocessingGroup" xmlns:wpi="http://schemas.microsoft.com/office/word/2010/wordprocessingInk" xmlns:wne="http://schemas.microsoft.com/office/word/2006/wordml" xmlns:wps="http://schemas.microsoft.com/office/word/2010/wordprocessingShape" mc:Ignorable="w14 w15 w16se w16cid w16 w16cex w16sdtdh w16du wp14">
   <w:body>
     <w:p>
       <w:pPr>
@@ -15,7 +15,14 @@
           <w:sz w:val="40"/>
           <w:szCs w:val="40"/>
         </w:rPr>
-        <w:t>Microclimate Data</w:t>
+        <w:t xml:space="preserve">Microclimate </w:t>
+      </w:r>
+      <w:r>
+        <w:rPr>
+          <w:sz w:val="40"/>
+          <w:szCs w:val="40"/>
+        </w:rPr>
+        <w:t>data description</w:t>
       </w:r>
     </w:p>
     <w:p>
@@ -52,24 +59,36 @@
           <w:sz w:val="28"/>
           <w:szCs w:val="28"/>
         </w:rPr>
-        <w:t>04</w:t>
+        <w:t>0</w:t>
       </w:r>
       <w:r>
         <w:rPr>
           <w:sz w:val="28"/>
           <w:szCs w:val="28"/>
         </w:rPr>
-        <w:t>-</w:t>
+        <w:t>6</w:t>
       </w:r>
       <w:r>
         <w:rPr>
           <w:sz w:val="28"/>
           <w:szCs w:val="28"/>
         </w:rPr>
-        <w:t>09</w:t>
-      </w:r>
-      <w:bookmarkStart w:id="0" w:name="_GoBack"/>
-      <w:bookmarkEnd w:id="0"/>
+        <w:t>-</w:t>
+      </w:r>
+      <w:r>
+        <w:rPr>
+          <w:sz w:val="28"/>
+          <w:szCs w:val="28"/>
+        </w:rPr>
+        <w:t>2</w:t>
+      </w:r>
+      <w:r>
+        <w:rPr>
+          <w:sz w:val="28"/>
+          <w:szCs w:val="28"/>
+        </w:rPr>
+        <w:t>9</w:t>
+      </w:r>
     </w:p>
     <w:p/>
     <w:p>
@@ -87,103 +106,6 @@
         <w:t>Brief explanation:</w:t>
       </w:r>
     </w:p>
-    <w:p>
-      <w:r>
-        <w:t>This document is about</w:t>
-      </w:r>
-      <w:r>
-        <w:t xml:space="preserve"> using and interpreting the </w:t>
-      </w:r>
-      <w:r>
-        <w:t>microclimate app</w:t>
-      </w:r>
-      <w:r>
-        <w:t xml:space="preserve"> (</w:t>
-      </w:r>
-      <w:hyperlink r:id="rId6" w:history="1">
-        <w:r>
-          <w:rPr>
-            <w:rStyle w:val="Hyperlink"/>
-          </w:rPr>
-          <w:t>http://rshiny.hpc.ar53.wfu.edu/TMCF_Microclimate</w:t>
-        </w:r>
-      </w:hyperlink>
-      <w:r>
-        <w:t>)</w:t>
-      </w:r>
-      <w:r>
-        <w:t>.</w:t>
-      </w:r>
-      <w:r>
-        <w:t xml:space="preserve"> Included are</w:t>
-      </w:r>
-      <w:r>
-        <w:t>:</w:t>
-      </w:r>
-    </w:p>
-    <w:p>
-      <w:pPr>
-        <w:pStyle w:val="ListParagraph"/>
-        <w:numPr>
-          <w:ilvl w:val="0"/>
-          <w:numId w:val="4"/>
-        </w:numPr>
-      </w:pPr>
-      <w:r>
-        <w:t>S</w:t>
-      </w:r>
-      <w:r>
-        <w:t>ome notes on using the app</w:t>
-      </w:r>
-    </w:p>
-    <w:p>
-      <w:pPr>
-        <w:pStyle w:val="ListParagraph"/>
-        <w:numPr>
-          <w:ilvl w:val="0"/>
-          <w:numId w:val="4"/>
-        </w:numPr>
-      </w:pPr>
-      <w:r>
-        <w:t xml:space="preserve">A </w:t>
-      </w:r>
-      <w:r>
-        <w:t>description of variables and units</w:t>
-      </w:r>
-    </w:p>
-    <w:p>
-      <w:pPr>
-        <w:pStyle w:val="ListParagraph"/>
-        <w:numPr>
-          <w:ilvl w:val="0"/>
-          <w:numId w:val="4"/>
-        </w:numPr>
-      </w:pPr>
-      <w:r>
-        <w:t>A</w:t>
-      </w:r>
-      <w:r>
-        <w:t xml:space="preserve"> </w:t>
-      </w:r>
-      <w:r>
-        <w:t>table with tree metadata</w:t>
-      </w:r>
-      <w:r>
-        <w:t xml:space="preserve"> </w:t>
-      </w:r>
-    </w:p>
-    <w:p>
-      <w:pPr>
-        <w:pStyle w:val="ListParagraph"/>
-        <w:numPr>
-          <w:ilvl w:val="0"/>
-          <w:numId w:val="4"/>
-        </w:numPr>
-      </w:pPr>
-      <w:r>
-        <w:t>Some extra notes and references</w:t>
-      </w:r>
-    </w:p>
     <w:p/>
     <w:p>
       <w:r>
@@ -196,7 +118,13 @@
         <w:t xml:space="preserve">data </w:t>
       </w:r>
       <w:r>
-        <w:t xml:space="preserve">(“Level 2”) </w:t>
+        <w:t xml:space="preserve">(“Level </w:t>
+      </w:r>
+      <w:r>
+        <w:t>4</w:t>
+      </w:r>
+      <w:r>
+        <w:t xml:space="preserve">”) </w:t>
       </w:r>
       <w:r>
         <w:t>have been</w:t>
@@ -226,25 +154,13 @@
         <w:t xml:space="preserve"> </w:t>
       </w:r>
       <w:r>
-        <w:t>basic errors are corrected (such as RH &gt; 1 and VPD of NA).</w:t>
-      </w:r>
-      <w:r>
-        <w:t xml:space="preserve"> Note that this dataset has not had a thorough quality control check and may have some </w:t>
-      </w:r>
-      <w:r>
-        <w:t>occasional periods of untrustworthy data</w:t>
-      </w:r>
-      <w:r>
-        <w:t xml:space="preserve"> from sensor malfunctions</w:t>
-      </w:r>
-      <w:r>
-        <w:t xml:space="preserve"> (I think those are rare</w:t>
-      </w:r>
-      <w:r>
-        <w:t>)</w:t>
-      </w:r>
-      <w:r>
-        <w:t>.</w:t>
+        <w:t>basic errors are corrected (such as</w:t>
+      </w:r>
+      <w:r>
+        <w:t xml:space="preserve"> times when</w:t>
+      </w:r>
+      <w:r>
+        <w:t xml:space="preserve"> RH &gt; 1 and VPD of NA).</w:t>
       </w:r>
       <w:r>
         <w:t xml:space="preserve"> </w:t>
@@ -313,7 +229,7 @@
         <w:rPr>
           <w:bCs/>
         </w:rPr>
-        <w:t>. For fog data, select the Precipitation variable of interest that is preceded by “ECRN-100”.</w:t>
+        <w:t xml:space="preserve">. </w:t>
       </w:r>
     </w:p>
     <w:p>
@@ -420,148 +336,28 @@
           <w:numId w:val="5"/>
         </w:numPr>
         <w:rPr>
-          <w:bCs/>
-        </w:rPr>
-      </w:pPr>
-      <w:r>
-        <w:rPr>
-          <w:bCs/>
-        </w:rPr>
-        <w:t>Stemflow: Only in FB5 and FB6, starting March 2024</w:t>
-      </w:r>
-      <w:r>
-        <w:rPr>
-          <w:bCs/>
-        </w:rPr>
-        <w:t xml:space="preserve">. </w:t>
-      </w:r>
-      <w:r>
-        <w:rPr>
-          <w:bCs/>
-        </w:rPr>
-        <w:t xml:space="preserve">Pluviometer. </w:t>
-      </w:r>
-      <w:r>
-        <w:rPr>
-          <w:bCs/>
-        </w:rPr>
-        <w:t>Not currently in the app.</w:t>
-      </w:r>
-    </w:p>
-    <w:p>
-      <w:pPr>
-        <w:rPr>
           <w:b/>
           <w:bCs/>
           <w:u w:val="single"/>
         </w:rPr>
       </w:pPr>
-    </w:p>
-    <w:p>
-      <w:pPr>
-        <w:rPr>
-          <w:b/>
+      <w:r>
+        <w:rPr>
           <w:bCs/>
-          <w:u w:val="single"/>
-        </w:rPr>
-      </w:pPr>
-      <w:r>
-        <w:rPr>
-          <w:b/>
+        </w:rPr>
+        <w:t>Stemflow: Only in FB5 and FB6, starting March 2024</w:t>
+      </w:r>
+      <w:r>
+        <w:rPr>
           <w:bCs/>
-          <w:u w:val="single"/>
-        </w:rPr>
-        <w:t>U</w:t>
-      </w:r>
-      <w:r>
-        <w:rPr>
-          <w:b/>
+        </w:rPr>
+        <w:t xml:space="preserve">. </w:t>
+      </w:r>
+      <w:r>
+        <w:rPr>
           <w:bCs/>
-          <w:u w:val="single"/>
-        </w:rPr>
-        <w:t>sing the app:</w:t>
-      </w:r>
-    </w:p>
-    <w:p>
-      <w:pPr>
-        <w:pStyle w:val="ListParagraph"/>
-        <w:numPr>
-          <w:ilvl w:val="0"/>
-          <w:numId w:val="3"/>
-        </w:numPr>
-      </w:pPr>
-      <w:r>
-        <w:t xml:space="preserve">Pick </w:t>
-      </w:r>
-      <w:r>
-        <w:t>a tree. Trees with odd numbers are experimental trees, even numbers are control trees. The last 5 options (with “P” in title) are not actually trees but are pasture ground stations.</w:t>
-      </w:r>
-    </w:p>
-    <w:p>
-      <w:pPr>
-        <w:pStyle w:val="ListParagraph"/>
-        <w:numPr>
-          <w:ilvl w:val="0"/>
-          <w:numId w:val="3"/>
-        </w:numPr>
-      </w:pPr>
-      <w:r>
-        <w:t>Pick a station. Each tree has up to 5 stations. S1-S3 are mid-canopy stations, S4 is the central station, and S5 is the one on the long pole in forest trees. S0 applies only to the pasture ground stations, so you have to click this box if you want to see that data. Otherwise you get an error.</w:t>
-      </w:r>
-      <w:r>
-        <w:t xml:space="preserve"> CS represents canopy soil sensors which only appear in a few trees (ET8, FB2, FB4, FB6, FB8, and TV4).</w:t>
-      </w:r>
-    </w:p>
-    <w:p>
-      <w:pPr>
-        <w:pStyle w:val="ListParagraph"/>
-        <w:numPr>
-          <w:ilvl w:val="0"/>
-          <w:numId w:val="3"/>
-        </w:numPr>
-      </w:pPr>
-      <w:r>
-        <w:t xml:space="preserve">Select variable. </w:t>
-      </w:r>
-      <w:r>
-        <w:t>Not all variables are available at all stations; you get an error message in those cases</w:t>
-      </w:r>
-    </w:p>
-    <w:p>
-      <w:pPr>
-        <w:pStyle w:val="ListParagraph"/>
-        <w:numPr>
-          <w:ilvl w:val="0"/>
-          <w:numId w:val="3"/>
-        </w:numPr>
-      </w:pPr>
-      <w:r>
-        <w:lastRenderedPageBreak/>
-        <w:t xml:space="preserve">Select time resolution. </w:t>
-      </w:r>
-      <w:r>
-        <w:t>Data are recorded at 15 minute intervals, but to see different averages you can push the different buttons.</w:t>
-      </w:r>
-    </w:p>
-    <w:p>
-      <w:pPr>
-        <w:pStyle w:val="ListParagraph"/>
-        <w:numPr>
-          <w:ilvl w:val="0"/>
-          <w:numId w:val="3"/>
-        </w:numPr>
-      </w:pPr>
-      <w:r>
-        <w:t xml:space="preserve">Download time format. By default, the timestamp is in the ISO format (timezone indicated by a T and a </w:t>
-      </w:r>
-      <w:r>
-        <w:t>Z inserted into the timestamp)</w:t>
-      </w:r>
-      <w:r>
-        <w:t>, but that is not very compatible with Excel. Select the “Excel ready” option if you will be doing analysis in Excel</w:t>
-      </w:r>
-      <w:r>
-        <w:t>.</w:t>
+        </w:rPr>
+        <w:t xml:space="preserve">Pluviometer. </w:t>
       </w:r>
     </w:p>
     <w:p/>
@@ -1107,7 +903,11 @@
           </w:tcPr>
           <w:p>
             <w:r>
-              <w:t>Number of minutes that the “leaf” has been wet in the previous 15-minute interval. The “H” indicates this is using a higher count threshold for wetness, which is more appropriate for dirty sensors.</w:t>
+              <w:t xml:space="preserve">Number of minutes that the “leaf” has been wet in the previous 15-minute interval. </w:t>
+            </w:r>
+            <w:r>
+              <w:lastRenderedPageBreak/>
+              <w:t>The “H” indicates this is using a higher count threshold for wetness, which is more appropriate for dirty sensors.</w:t>
             </w:r>
           </w:p>
         </w:tc>
@@ -1127,6 +927,7 @@
               <w:rPr>
                 <w:b/>
               </w:rPr>
+              <w:lastRenderedPageBreak/>
               <w:t>Wetness</w:t>
             </w:r>
           </w:p>
@@ -1136,8 +937,8 @@
             <w:tcW w:w="2507" w:type="dxa"/>
           </w:tcPr>
           <w:p>
-            <w:bookmarkStart w:id="1" w:name="_heading=h.gjdgxs" w:colFirst="0" w:colLast="0"/>
-            <w:bookmarkEnd w:id="1"/>
+            <w:bookmarkStart w:id="0" w:name="_heading=h.gjdgxs" w:colFirst="0" w:colLast="0"/>
+            <w:bookmarkEnd w:id="0"/>
             <w:r>
               <w:t>Grams per meter squared</w:t>
             </w:r>
@@ -1391,7 +1192,6 @@
               <w:rPr>
                 <w:b/>
               </w:rPr>
-              <w:lastRenderedPageBreak/>
               <w:t>EpiTemp</w:t>
             </w:r>
           </w:p>
@@ -2149,6 +1949,7 @@
           </w:tcPr>
           <w:p>
             <w:r>
+              <w:lastRenderedPageBreak/>
               <w:t>ET2</w:t>
             </w:r>
           </w:p>
@@ -2681,8 +2482,13 @@
         <w:rPr>
           <w:color w:val="000000"/>
         </w:rPr>
-        <w:lastRenderedPageBreak/>
-        <w:t>In cases where RH was &gt;= 1, VPD was changed to 0. This follows from the definition of VPD, but was necessary because VPD was often recorded as NA in cases where “calculation exceeded limits”, which was typically due to a very high RH</w:t>
+        <w:t>VPD was calculated from RH and Temp using a formula that app</w:t>
+      </w:r>
+      <w:r>
+        <w:rPr>
+          <w:color w:val="000000"/>
+        </w:rPr>
+        <w:t>ears in the ATMOS 14 manual.</w:t>
       </w:r>
     </w:p>
     <w:p>
@@ -2784,7 +2590,35 @@
         <w:rPr>
           <w:color w:val="000000"/>
         </w:rPr>
-        <w:t xml:space="preserve"> because they do not seem relevant. I can add back in if needed. From the tree stations, this includes: X and Y axis of ATM22</w:t>
+        <w:t xml:space="preserve"> because they do not seem relevant. I can add back in if needed. From the </w:t>
+      </w:r>
+      <w:proofErr w:type="gramStart"/>
+      <w:r>
+        <w:rPr>
+          <w:color w:val="000000"/>
+        </w:rPr>
+        <w:t>tree</w:t>
+      </w:r>
+      <w:proofErr w:type="gramEnd"/>
+      <w:r>
+        <w:rPr>
+          <w:color w:val="000000"/>
+        </w:rPr>
+        <w:t xml:space="preserve"> stations, this </w:t>
+      </w:r>
+      <w:proofErr w:type="gramStart"/>
+      <w:r>
+        <w:rPr>
+          <w:color w:val="000000"/>
+        </w:rPr>
+        <w:t>includes:</w:t>
+      </w:r>
+      <w:proofErr w:type="gramEnd"/>
+      <w:r>
+        <w:rPr>
+          <w:color w:val="000000"/>
+        </w:rPr>
+        <w:t xml:space="preserve"> X and Y axis of ATM22</w:t>
       </w:r>
       <w:r>
         <w:rPr>
@@ -2853,7 +2687,7 @@
       </w:r>
     </w:p>
     <w:p>
-      <w:hyperlink r:id="rId7" w:history="1">
+      <w:hyperlink r:id="rId6" w:history="1">
         <w:r>
           <w:rPr>
             <w:rStyle w:val="Hyperlink"/>
@@ -2874,7 +2708,7 @@
 </file>
 
 <file path=word/numbering.xml><?xml version="1.0" encoding="utf-8"?>
-<w:numbering xmlns:wpc="http://schemas.microsoft.com/office/word/2010/wordprocessingCanvas" xmlns:cx="http://schemas.microsoft.com/office/drawing/2014/chartex" xmlns:cx1="http://schemas.microsoft.com/office/drawing/2015/9/8/chartex" xmlns:mc="http://schemas.openxmlformats.org/markup-compatibility/2006" xmlns:o="urn:schemas-microsoft-com:office:office" xmlns:r="http://schemas.openxmlformats.org/officeDocument/2006/relationships" xmlns:m="http://schemas.openxmlformats.org/officeDocument/2006/math" xmlns:v="urn:schemas-microsoft-com:vml" xmlns:wp14="http://schemas.microsoft.com/office/word/2010/wordprocessingDrawing" xmlns:wp="http://schemas.openxmlformats.org/drawingml/2006/wordprocessingDrawing" xmlns:w10="urn:schemas-microsoft-com:office:word" xmlns:w="http://schemas.openxmlformats.org/wordprocessingml/2006/main" xmlns:w14="http://schemas.microsoft.com/office/word/2010/wordml" xmlns:w15="http://schemas.microsoft.com/office/word/2012/wordml" xmlns:w16se="http://schemas.microsoft.com/office/word/2015/wordml/symex" xmlns:wpg="http://schemas.microsoft.com/office/word/2010/wordprocessingGroup" xmlns:wpi="http://schemas.microsoft.com/office/word/2010/wordprocessingInk" xmlns:wne="http://schemas.microsoft.com/office/word/2006/wordml" xmlns:wps="http://schemas.microsoft.com/office/word/2010/wordprocessingShape" mc:Ignorable="w14 w15 w16se wp14">
+<w:numbering xmlns:wpc="http://schemas.microsoft.com/office/word/2010/wordprocessingCanvas" xmlns:cx="http://schemas.microsoft.com/office/drawing/2014/chartex" xmlns:cx1="http://schemas.microsoft.com/office/drawing/2015/9/8/chartex" xmlns:cx2="http://schemas.microsoft.com/office/drawing/2015/10/21/chartex" xmlns:cx3="http://schemas.microsoft.com/office/drawing/2016/5/9/chartex" xmlns:cx4="http://schemas.microsoft.com/office/drawing/2016/5/10/chartex" xmlns:cx5="http://schemas.microsoft.com/office/drawing/2016/5/11/chartex" xmlns:cx6="http://schemas.microsoft.com/office/drawing/2016/5/12/chartex" xmlns:cx7="http://schemas.microsoft.com/office/drawing/2016/5/13/chartex" xmlns:cx8="http://schemas.microsoft.com/office/drawing/2016/5/14/chartex" xmlns:mc="http://schemas.openxmlformats.org/markup-compatibility/2006" xmlns:aink="http://schemas.microsoft.com/office/drawing/2016/ink" xmlns:am3d="http://schemas.microsoft.com/office/drawing/2017/model3d" xmlns:o="urn:schemas-microsoft-com:office:office" xmlns:oel="http://schemas.microsoft.com/office/2019/extlst" xmlns:r="http://schemas.openxmlformats.org/officeDocument/2006/relationships" xmlns:m="http://schemas.openxmlformats.org/officeDocument/2006/math" xmlns:v="urn:schemas-microsoft-com:vml" xmlns:wp14="http://schemas.microsoft.com/office/word/2010/wordprocessingDrawing" xmlns:wp="http://schemas.openxmlformats.org/drawingml/2006/wordprocessingDrawing" xmlns:w10="urn:schemas-microsoft-com:office:word" xmlns:w="http://schemas.openxmlformats.org/wordprocessingml/2006/main" xmlns:w14="http://schemas.microsoft.com/office/word/2010/wordml" xmlns:w15="http://schemas.microsoft.com/office/word/2012/wordml" xmlns:w16cex="http://schemas.microsoft.com/office/word/2018/wordml/cex" xmlns:w16cid="http://schemas.microsoft.com/office/word/2016/wordml/cid" xmlns:w16="http://schemas.microsoft.com/office/word/2018/wordml" xmlns:w16du="http://schemas.microsoft.com/office/word/2023/wordml/word16du" xmlns:w16sdtdh="http://schemas.microsoft.com/office/word/2020/wordml/sdtdatahash" xmlns:w16se="http://schemas.microsoft.com/office/word/2015/wordml/symex" xmlns:wpg="http://schemas.microsoft.com/office/word/2010/wordprocessingGroup" xmlns:wpi="http://schemas.microsoft.com/office/word/2010/wordprocessingInk" xmlns:wne="http://schemas.microsoft.com/office/word/2006/wordml" xmlns:wps="http://schemas.microsoft.com/office/word/2010/wordprocessingShape" mc:Ignorable="w14 w15 w16se w16cid w16 w16cex w16sdtdh w16du wp14">
   <w:abstractNum w:abstractNumId="0" w15:restartNumberingAfterBreak="0">
     <w:nsid w:val="02E540B6"/>
     <w:multiLevelType w:val="multilevel"/>
@@ -3365,26 +3199,26 @@
       </w:pPr>
     </w:lvl>
   </w:abstractNum>
-  <w:num w:numId="1">
+  <w:num w:numId="1" w16cid:durableId="1923488526">
     <w:abstractNumId w:val="3"/>
   </w:num>
-  <w:num w:numId="2">
+  <w:num w:numId="2" w16cid:durableId="298732144">
     <w:abstractNumId w:val="0"/>
   </w:num>
-  <w:num w:numId="3">
+  <w:num w:numId="3" w16cid:durableId="1019890496">
     <w:abstractNumId w:val="4"/>
   </w:num>
-  <w:num w:numId="4">
+  <w:num w:numId="4" w16cid:durableId="1107652787">
     <w:abstractNumId w:val="1"/>
   </w:num>
-  <w:num w:numId="5">
+  <w:num w:numId="5" w16cid:durableId="1029991490">
     <w:abstractNumId w:val="2"/>
   </w:num>
 </w:numbering>
 </file>
 
 <file path=word/styles.xml><?xml version="1.0" encoding="utf-8"?>
-<w:styles xmlns:mc="http://schemas.openxmlformats.org/markup-compatibility/2006" xmlns:r="http://schemas.openxmlformats.org/officeDocument/2006/relationships" xmlns:w="http://schemas.openxmlformats.org/wordprocessingml/2006/main" xmlns:w14="http://schemas.microsoft.com/office/word/2010/wordml" xmlns:w15="http://schemas.microsoft.com/office/word/2012/wordml" xmlns:w16se="http://schemas.microsoft.com/office/word/2015/wordml/symex" mc:Ignorable="w14 w15 w16se">
+<w:styles xmlns:mc="http://schemas.openxmlformats.org/markup-compatibility/2006" xmlns:r="http://schemas.openxmlformats.org/officeDocument/2006/relationships" xmlns:w="http://schemas.openxmlformats.org/wordprocessingml/2006/main" xmlns:w14="http://schemas.microsoft.com/office/word/2010/wordml" xmlns:w15="http://schemas.microsoft.com/office/word/2012/wordml" xmlns:w16cex="http://schemas.microsoft.com/office/word/2018/wordml/cex" xmlns:w16cid="http://schemas.microsoft.com/office/word/2016/wordml/cid" xmlns:w16="http://schemas.microsoft.com/office/word/2018/wordml" xmlns:w16du="http://schemas.microsoft.com/office/word/2023/wordml/word16du" xmlns:w16sdtdh="http://schemas.microsoft.com/office/word/2020/wordml/sdtdatahash" xmlns:w16se="http://schemas.microsoft.com/office/word/2015/wordml/symex" mc:Ignorable="w14 w15 w16se w16cid w16 w16cex w16sdtdh w16du">
   <w:docDefaults>
     <w:rPrDefault>
       <w:rPr>
@@ -3400,7 +3234,7 @@
       </w:pPr>
     </w:pPrDefault>
   </w:docDefaults>
-  <w:latentStyles w:defLockedState="0" w:defUIPriority="99" w:defSemiHidden="0" w:defUnhideWhenUsed="0" w:defQFormat="0" w:count="371">
+  <w:latentStyles w:defLockedState="0" w:defUIPriority="99" w:defSemiHidden="0" w:defUnhideWhenUsed="0" w:defQFormat="0" w:count="376">
     <w:lsdException w:name="Normal" w:uiPriority="0" w:qFormat="1"/>
     <w:lsdException w:name="heading 1" w:uiPriority="9" w:qFormat="1"/>
     <w:lsdException w:name="heading 2" w:semiHidden="1" w:uiPriority="9" w:unhideWhenUsed="1" w:qFormat="1"/>
@@ -3772,6 +3606,11 @@
     <w:lsdException w:name="List Table 5 Dark Accent 6" w:uiPriority="50"/>
     <w:lsdException w:name="List Table 6 Colorful Accent 6" w:uiPriority="51"/>
     <w:lsdException w:name="List Table 7 Colorful Accent 6" w:uiPriority="52"/>
+    <w:lsdException w:name="Mention" w:semiHidden="1" w:unhideWhenUsed="1"/>
+    <w:lsdException w:name="Smart Hyperlink" w:semiHidden="1" w:unhideWhenUsed="1"/>
+    <w:lsdException w:name="Hashtag" w:semiHidden="1" w:unhideWhenUsed="1"/>
+    <w:lsdException w:name="Unresolved Mention" w:semiHidden="1" w:unhideWhenUsed="1"/>
+    <w:lsdException w:name="Smart Link" w:semiHidden="1" w:unhideWhenUsed="1"/>
   </w:latentStyles>
   <w:style w:type="paragraph" w:default="1" w:styleId="Normal">
     <w:name w:val="Normal"/>
@@ -4007,8 +3846,8 @@
       <w:u w:val="single"/>
     </w:rPr>
   </w:style>
-  <w:style w:type="character" w:customStyle="1" w:styleId="UnresolvedMention">
-    <w:name w:val="Unresolved Mention"/>
+  <w:style w:type="character" w:customStyle="1" w:styleId="UnresolvedMention1">
+    <w:name w:val="Unresolved Mention1"/>
     <w:basedOn w:val="DefaultParagraphFont"/>
     <w:uiPriority w:val="99"/>
     <w:semiHidden/>

</xml_diff>